<commit_message>
add mac update using instruction
</commit_message>
<xml_diff>
--- a/DV测试过程问题分析.docx
+++ b/DV测试过程问题分析.docx
@@ -5,31 +5,19 @@
     <w:p>
       <w:pPr>
         <w:rPr>
-          <w:sz w:val="24"/>
-        </w:rPr>
-      </w:pPr>
-      <w:r>
-        <w:rPr>
-          <w:rFonts w:hint="eastAsia"/>
-          <w:sz w:val="24"/>
-        </w:rPr>
-        <w:t>DV测试过程中记录数据分为正常数据和</w:t>
-      </w:r>
-      <w:proofErr w:type="spellStart"/>
-      <w:r>
-        <w:rPr>
-          <w:rFonts w:hint="eastAsia"/>
-          <w:sz w:val="24"/>
-        </w:rPr>
-        <w:t>NaN</w:t>
-      </w:r>
-      <w:proofErr w:type="spellEnd"/>
-      <w:r>
-        <w:rPr>
-          <w:rFonts w:hint="eastAsia"/>
-          <w:sz w:val="24"/>
-        </w:rPr>
-        <w:t>以及-100</w:t>
+          <w:b/>
+          <w:bCs/>
+          <w:sz w:val="24"/>
+        </w:rPr>
+      </w:pPr>
+      <w:r>
+        <w:rPr>
+          <w:rFonts w:hint="eastAsia"/>
+          <w:b/>
+          <w:bCs/>
+          <w:sz w:val="24"/>
+        </w:rPr>
+        <w:t>DV测试过程中记录数据分为正常数据和NaN以及-100</w:t>
       </w:r>
     </w:p>
     <w:p>
@@ -43,37 +31,12 @@
           <w:sz w:val="24"/>
         </w:rPr>
       </w:pPr>
-      <w:proofErr w:type="spellStart"/>
-      <w:r>
-        <w:rPr>
-          <w:rFonts w:hint="eastAsia"/>
-          <w:sz w:val="24"/>
-        </w:rPr>
-        <w:t>NaN</w:t>
-      </w:r>
-      <w:proofErr w:type="spellEnd"/>
-      <w:r>
-        <w:rPr>
-          <w:rFonts w:hint="eastAsia"/>
-          <w:sz w:val="24"/>
-        </w:rPr>
-        <w:t>是雷达处于上电状态时,但是获取不到的数据,全是</w:t>
-      </w:r>
-      <w:proofErr w:type="spellStart"/>
-      <w:r>
-        <w:rPr>
-          <w:rFonts w:hint="eastAsia"/>
-          <w:sz w:val="24"/>
-        </w:rPr>
-        <w:t>NaN</w:t>
-      </w:r>
-      <w:proofErr w:type="spellEnd"/>
-      <w:r>
-        <w:rPr>
-          <w:rFonts w:hint="eastAsia"/>
-          <w:sz w:val="24"/>
-        </w:rPr>
-        <w:t>说明雷达此时连接</w:t>
+      <w:r>
+        <w:rPr>
+          <w:rFonts w:hint="eastAsia"/>
+          <w:sz w:val="24"/>
+        </w:rPr>
+        <w:t>NaN是雷达处于上电状态时,但是获取不到的数据,全是NaN说明雷达此时连接</w:t>
       </w:r>
       <w:r>
         <w:rPr>
@@ -108,23 +71,15 @@
           <w:numId w:val="1"/>
         </w:numPr>
         <w:rPr>
-          <w:rFonts w:hint="eastAsia"/>
-          <w:sz w:val="24"/>
-        </w:rPr>
-      </w:pPr>
-      <w:r>
-        <w:rPr>
-          <w:rFonts w:hint="eastAsia"/>
-          <w:sz w:val="24"/>
-        </w:rPr>
-        <w:t>如果Power亮红灯</w:t>
-      </w:r>
-      <w:r>
-        <w:rPr>
-          <w:rFonts w:hint="eastAsia"/>
-          <w:sz w:val="24"/>
-        </w:rPr>
-        <w:t>表格中出现</w:t>
+          <w:sz w:val="24"/>
+        </w:rPr>
+      </w:pPr>
+      <w:r>
+        <w:rPr>
+          <w:rFonts w:hint="eastAsia"/>
+          <w:sz w:val="24"/>
+        </w:rPr>
+        <w:t>如果Power亮红灯表格中出现</w:t>
       </w:r>
       <w:r>
         <w:rPr>
@@ -227,28 +182,7 @@
           <w:rFonts w:hint="eastAsia"/>
           <w:sz w:val="24"/>
         </w:rPr>
-        <w:t>如果Power亮</w:t>
-      </w:r>
-      <w:r>
-        <w:rPr>
-          <w:rFonts w:hint="eastAsia"/>
-          <w:sz w:val="24"/>
-        </w:rPr>
-        <w:t>绿</w:t>
-      </w:r>
-      <w:r>
-        <w:rPr>
-          <w:rFonts w:hint="eastAsia"/>
-          <w:sz w:val="24"/>
-        </w:rPr>
-        <w:t>灯表格中出现-100</w:t>
-      </w:r>
-      <w:r>
-        <w:rPr>
-          <w:rFonts w:hint="eastAsia"/>
-          <w:sz w:val="24"/>
-        </w:rPr>
-        <w:t>,原因是</w:t>
+        <w:t>如果Power亮绿灯表格中出现-100,原因是</w:t>
       </w:r>
       <w:r>
         <w:rPr>
@@ -257,7 +191,6 @@
         </w:rPr>
         <w:t>雷达通电时,某些雷达连不上,此时其他雷达数据正常记录,时间戳实时更新,但是连接不上的雷达仍然全是-100,时间戳停留在最后一次断电的时候,log会持续打印</w:t>
       </w:r>
-      <w:proofErr w:type="spellStart"/>
       <w:r>
         <w:rPr>
           <w:rFonts w:hint="eastAsia"/>
@@ -266,18 +199,7 @@
           <w:color w:val="FF0000"/>
           <w:sz w:val="24"/>
         </w:rPr>
-        <w:t>ip</w:t>
-      </w:r>
-      <w:proofErr w:type="spellEnd"/>
-      <w:r>
-        <w:rPr>
-          <w:rFonts w:hint="eastAsia"/>
-          <w:b/>
-          <w:bCs/>
-          <w:color w:val="FF0000"/>
-          <w:sz w:val="24"/>
-        </w:rPr>
-        <w:t xml:space="preserve"> ping failed</w:t>
+        <w:t>ip ping failed</w:t>
       </w:r>
     </w:p>
     <w:p>
@@ -394,7 +316,6 @@
         </w:rPr>
         <w:t>如果log中出现</w:t>
       </w:r>
-      <w:proofErr w:type="spellStart"/>
       <w:r>
         <w:rPr>
           <w:rFonts w:hint="eastAsia"/>
@@ -403,103 +324,105 @@
           <w:color w:val="FF0000"/>
           <w:sz w:val="24"/>
         </w:rPr>
-        <w:t>ip</w:t>
-      </w:r>
-      <w:proofErr w:type="spellEnd"/>
-      <w:r>
-        <w:rPr>
-          <w:rFonts w:hint="eastAsia"/>
-          <w:b/>
-          <w:bCs/>
-          <w:color w:val="FF0000"/>
-          <w:sz w:val="24"/>
-        </w:rPr>
-        <w:t xml:space="preserve"> ping failed字段,</w:t>
-      </w:r>
-      <w:r>
-        <w:rPr>
-          <w:rFonts w:hint="eastAsia"/>
-          <w:sz w:val="24"/>
-        </w:rPr>
-        <w:t>可以自行在网页中输入雷达</w:t>
-      </w:r>
-      <w:proofErr w:type="spellStart"/>
-      <w:r>
-        <w:rPr>
-          <w:rFonts w:hint="eastAsia"/>
-          <w:sz w:val="24"/>
-        </w:rPr>
-        <w:t>ip</w:t>
-      </w:r>
-      <w:proofErr w:type="spellEnd"/>
-      <w:r>
-        <w:rPr>
-          <w:rFonts w:hint="eastAsia"/>
-          <w:sz w:val="24"/>
-        </w:rPr>
-        <w:t>,检查是否真的通信失败</w:t>
-      </w:r>
-      <w:r>
-        <w:rPr>
-          <w:rFonts w:hint="eastAsia"/>
-          <w:sz w:val="24"/>
-        </w:rPr>
-        <w:t>,如果网页能</w:t>
-      </w:r>
-      <w:proofErr w:type="gramStart"/>
-      <w:r>
-        <w:rPr>
-          <w:rFonts w:hint="eastAsia"/>
-          <w:sz w:val="24"/>
-        </w:rPr>
-        <w:t>正常访问</w:t>
-      </w:r>
-      <w:proofErr w:type="gramEnd"/>
-      <w:r>
-        <w:rPr>
-          <w:rFonts w:hint="eastAsia"/>
-          <w:sz w:val="24"/>
-        </w:rPr>
-        <w:t>,可以联系吴涛,提供</w:t>
-      </w:r>
-      <w:proofErr w:type="spellStart"/>
-      <w:r>
-        <w:rPr>
-          <w:rFonts w:hint="eastAsia"/>
-          <w:sz w:val="24"/>
-        </w:rPr>
-        <w:t>Todesk</w:t>
-      </w:r>
-      <w:proofErr w:type="spellEnd"/>
-      <w:r>
-        <w:rPr>
-          <w:rFonts w:hint="eastAsia"/>
-          <w:sz w:val="24"/>
-        </w:rPr>
-        <w:t>远程码</w:t>
-      </w:r>
-      <w:r>
-        <w:rPr>
-          <w:rFonts w:hint="eastAsia"/>
-          <w:sz w:val="24"/>
-        </w:rPr>
-        <w:t>;如果不能</w:t>
-      </w:r>
-      <w:proofErr w:type="gramStart"/>
-      <w:r>
-        <w:rPr>
-          <w:rFonts w:hint="eastAsia"/>
-          <w:sz w:val="24"/>
-        </w:rPr>
-        <w:t>正常访问</w:t>
-      </w:r>
-      <w:proofErr w:type="gramEnd"/>
-      <w:r>
-        <w:rPr>
-          <w:rFonts w:hint="eastAsia"/>
-          <w:sz w:val="24"/>
-        </w:rPr>
-        <w:t>,可以观察电源电流值,判断雷达是否上电,如果电流正常,尝试检查线束,交换线束或更换线束,如果电流不正常,说明雷达并未处于上电状态</w:t>
+        <w:t>ip ping failed字段,</w:t>
+      </w:r>
+      <w:r>
+        <w:rPr>
+          <w:rFonts w:hint="eastAsia"/>
+          <w:sz w:val="24"/>
+        </w:rPr>
+        <w:t>可以自行在网页中输入雷达ip,检查是否真的通信失败</w:t>
+      </w:r>
+      <w:r>
+        <w:rPr>
+          <w:rFonts w:hint="eastAsia"/>
+          <w:sz w:val="24"/>
+        </w:rPr>
+        <w:t>,如果网页能正常访问,可以联系吴涛,提供Todesk远程码</w:t>
+      </w:r>
+      <w:r>
+        <w:rPr>
+          <w:rFonts w:hint="eastAsia"/>
+          <w:sz w:val="24"/>
+        </w:rPr>
+        <w:t>;如果不能正常访问,可以观察电源电流值,判断雷达是否上电,如果电流正常,尝试检查线束,交换线束或更换线束,如果电流不正常,说明雷达并未处于上电状态</w:t>
+      </w:r>
+    </w:p>
+    <w:p>
+      <w:pPr>
+        <w:rPr>
+          <w:sz w:val="24"/>
+        </w:rPr>
+      </w:pPr>
+      <w:r>
+        <w:rPr>
+          <w:rFonts w:hint="eastAsia"/>
+          <w:sz w:val="24"/>
+        </w:rPr>
+        <w:lastRenderedPageBreak/>
+        <w:t>测试准备阶段,多台雷达连接响应慢</w:t>
+      </w:r>
+    </w:p>
+    <w:p>
+      <w:pPr>
+        <w:pStyle w:val="a9"/>
+        <w:numPr>
+          <w:ilvl w:val="0"/>
+          <w:numId w:val="2"/>
+        </w:numPr>
+        <w:rPr>
+          <w:sz w:val="24"/>
+        </w:rPr>
+      </w:pPr>
+      <w:r>
+        <w:rPr>
+          <w:sz w:val="24"/>
+        </w:rPr>
+        <w:t>L</w:t>
+      </w:r>
+      <w:r>
+        <w:rPr>
+          <w:rFonts w:hint="eastAsia"/>
+          <w:sz w:val="24"/>
+        </w:rPr>
+        <w:t>og中重复打印get sdk version failed,可能是雷达mac地址冲突,出厂时未修改,可每次连一台雷达,进入common文件夹中打开终端,运行脚本python3 mac_update.py -i +雷达ip+ -m mac + 第一位数字,例如:</w:t>
+      </w:r>
+    </w:p>
+    <w:p>
+      <w:pPr>
+        <w:pStyle w:val="a9"/>
+        <w:ind w:left="360"/>
+        <w:rPr>
+          <w:rFonts w:hint="eastAsia"/>
+          <w:sz w:val="24"/>
+        </w:rPr>
+      </w:pPr>
+      <w:r>
+        <w:rPr>
+          <w:rFonts w:hint="eastAsia"/>
+          <w:sz w:val="24"/>
+        </w:rPr>
+        <w:t>python3 mac_update.py -i</w:t>
+      </w:r>
+      <w:r>
+        <w:rPr>
+          <w:rFonts w:hint="eastAsia"/>
+          <w:sz w:val="24"/>
+        </w:rPr>
+        <w:t xml:space="preserve"> 172.168.1.10 -m 55</w:t>
+      </w:r>
+      <w:r>
+        <w:rPr>
+          <w:sz w:val="24"/>
+        </w:rPr>
+        <w:br/>
+      </w:r>
+      <w:r>
+        <w:rPr>
+          <w:rFonts w:hint="eastAsia"/>
+          <w:sz w:val="24"/>
+        </w:rPr>
+        <w:t>对于不同的雷达,mac的数字要不同,比如有10台ip不同的雷达,可分别改为ip最后一位,用于区分不同雷达</w:t>
       </w:r>
     </w:p>
     <w:sectPr>
@@ -515,10 +438,10 @@
 <file path=word/numbering.xml><?xml version="1.0" encoding="utf-8"?>
 <w:numbering xmlns:wpc="http://schemas.microsoft.com/office/word/2010/wordprocessingCanvas" xmlns:cx="http://schemas.microsoft.com/office/drawing/2014/chartex" xmlns:cx1="http://schemas.microsoft.com/office/drawing/2015/9/8/chartex" xmlns:cx2="http://schemas.microsoft.com/office/drawing/2015/10/21/chartex" xmlns:cx3="http://schemas.microsoft.com/office/drawing/2016/5/9/chartex" xmlns:cx4="http://schemas.microsoft.com/office/drawing/2016/5/10/chartex" xmlns:cx5="http://schemas.microsoft.com/office/drawing/2016/5/11/chartex" xmlns:cx6="http://schemas.microsoft.com/office/drawing/2016/5/12/chartex" xmlns:cx7="http://schemas.microsoft.com/office/drawing/2016/5/13/chartex" xmlns:cx8="http://schemas.microsoft.com/office/drawing/2016/5/14/chartex" xmlns:mc="http://schemas.openxmlformats.org/markup-compatibility/2006" xmlns:aink="http://schemas.microsoft.com/office/drawing/2016/ink" xmlns:am3d="http://schemas.microsoft.com/office/drawing/2017/model3d" xmlns:o="urn:schemas-microsoft-com:office:office" xmlns:oel="http://schemas.microsoft.com/office/2019/extlst" xmlns:r="http://schemas.openxmlformats.org/officeDocument/2006/relationships" xmlns:m="http://schemas.openxmlformats.org/officeDocument/2006/math" xmlns:v="urn:schemas-microsoft-com:vml" xmlns:wp14="http://schemas.microsoft.com/office/word/2010/wordprocessingDrawing" xmlns:wp="http://schemas.openxmlformats.org/drawingml/2006/wordprocessingDrawing" xmlns:w10="urn:schemas-microsoft-com:office:word" xmlns:w="http://schemas.openxmlformats.org/wordprocessingml/2006/main" xmlns:w14="http://schemas.microsoft.com/office/word/2010/wordml" xmlns:w15="http://schemas.microsoft.com/office/word/2012/wordml" xmlns:w16cex="http://schemas.microsoft.com/office/word/2018/wordml/cex" xmlns:w16cid="http://schemas.microsoft.com/office/word/2016/wordml/cid" xmlns:w16="http://schemas.microsoft.com/office/word/2018/wordml" xmlns:w16sdtdh="http://schemas.microsoft.com/office/word/2020/wordml/sdtdatahash" xmlns:w16se="http://schemas.microsoft.com/office/word/2015/wordml/symex" xmlns:wpg="http://schemas.microsoft.com/office/word/2010/wordprocessingGroup" xmlns:wpi="http://schemas.microsoft.com/office/word/2010/wordprocessingInk" xmlns:wne="http://schemas.microsoft.com/office/word/2006/wordml" xmlns:wps="http://schemas.microsoft.com/office/word/2010/wordprocessingShape" mc:Ignorable="w14 w15 w16se w16cid w16 w16cex w16sdtdh wp14">
   <w:abstractNum w:abstractNumId="0" w15:restartNumberingAfterBreak="0">
-    <w:nsid w:val="551D0850"/>
+    <w:nsid w:val="07741FC5"/>
     <w:multiLevelType w:val="hybridMultilevel"/>
-    <w:tmpl w:val="C1A2F32E"/>
-    <w:lvl w:ilvl="0" w:tplc="9D728786">
+    <w:tmpl w:val="47ACE12A"/>
+    <w:lvl w:ilvl="0" w:tplc="D8527B78">
       <w:start w:val="1"/>
       <w:numFmt w:val="decimal"/>
       <w:lvlText w:val="%1."/>
@@ -603,7 +526,99 @@
       </w:pPr>
     </w:lvl>
   </w:abstractNum>
+  <w:abstractNum w:abstractNumId="1" w15:restartNumberingAfterBreak="0">
+    <w:nsid w:val="551D0850"/>
+    <w:multiLevelType w:val="hybridMultilevel"/>
+    <w:tmpl w:val="C1A2F32E"/>
+    <w:lvl w:ilvl="0" w:tplc="9D728786">
+      <w:start w:val="1"/>
+      <w:numFmt w:val="decimal"/>
+      <w:lvlText w:val="%1."/>
+      <w:lvlJc w:val="left"/>
+      <w:pPr>
+        <w:ind w:left="360" w:hanging="360"/>
+      </w:pPr>
+      <w:rPr>
+        <w:rFonts w:hint="default"/>
+      </w:rPr>
+    </w:lvl>
+    <w:lvl w:ilvl="1" w:tplc="04090019" w:tentative="1">
+      <w:start w:val="1"/>
+      <w:numFmt w:val="lowerLetter"/>
+      <w:lvlText w:val="%2)"/>
+      <w:lvlJc w:val="left"/>
+      <w:pPr>
+        <w:ind w:left="880" w:hanging="440"/>
+      </w:pPr>
+    </w:lvl>
+    <w:lvl w:ilvl="2" w:tplc="0409001B" w:tentative="1">
+      <w:start w:val="1"/>
+      <w:numFmt w:val="lowerRoman"/>
+      <w:lvlText w:val="%3."/>
+      <w:lvlJc w:val="right"/>
+      <w:pPr>
+        <w:ind w:left="1320" w:hanging="440"/>
+      </w:pPr>
+    </w:lvl>
+    <w:lvl w:ilvl="3" w:tplc="0409000F" w:tentative="1">
+      <w:start w:val="1"/>
+      <w:numFmt w:val="decimal"/>
+      <w:lvlText w:val="%4."/>
+      <w:lvlJc w:val="left"/>
+      <w:pPr>
+        <w:ind w:left="1760" w:hanging="440"/>
+      </w:pPr>
+    </w:lvl>
+    <w:lvl w:ilvl="4" w:tplc="04090019" w:tentative="1">
+      <w:start w:val="1"/>
+      <w:numFmt w:val="lowerLetter"/>
+      <w:lvlText w:val="%5)"/>
+      <w:lvlJc w:val="left"/>
+      <w:pPr>
+        <w:ind w:left="2200" w:hanging="440"/>
+      </w:pPr>
+    </w:lvl>
+    <w:lvl w:ilvl="5" w:tplc="0409001B" w:tentative="1">
+      <w:start w:val="1"/>
+      <w:numFmt w:val="lowerRoman"/>
+      <w:lvlText w:val="%6."/>
+      <w:lvlJc w:val="right"/>
+      <w:pPr>
+        <w:ind w:left="2640" w:hanging="440"/>
+      </w:pPr>
+    </w:lvl>
+    <w:lvl w:ilvl="6" w:tplc="0409000F" w:tentative="1">
+      <w:start w:val="1"/>
+      <w:numFmt w:val="decimal"/>
+      <w:lvlText w:val="%7."/>
+      <w:lvlJc w:val="left"/>
+      <w:pPr>
+        <w:ind w:left="3080" w:hanging="440"/>
+      </w:pPr>
+    </w:lvl>
+    <w:lvl w:ilvl="7" w:tplc="04090019" w:tentative="1">
+      <w:start w:val="1"/>
+      <w:numFmt w:val="lowerLetter"/>
+      <w:lvlText w:val="%8)"/>
+      <w:lvlJc w:val="left"/>
+      <w:pPr>
+        <w:ind w:left="3520" w:hanging="440"/>
+      </w:pPr>
+    </w:lvl>
+    <w:lvl w:ilvl="8" w:tplc="0409001B" w:tentative="1">
+      <w:start w:val="1"/>
+      <w:numFmt w:val="lowerRoman"/>
+      <w:lvlText w:val="%9."/>
+      <w:lvlJc w:val="right"/>
+      <w:pPr>
+        <w:ind w:left="3960" w:hanging="440"/>
+      </w:pPr>
+    </w:lvl>
+  </w:abstractNum>
   <w:num w:numId="1" w16cid:durableId="1556238369">
+    <w:abstractNumId w:val="1"/>
+  </w:num>
+  <w:num w:numId="2" w16cid:durableId="1756050924">
     <w:abstractNumId w:val="0"/>
   </w:num>
 </w:numbering>

</xml_diff>